<commit_message>
Proj4 report and Proj2b pulse now dependent on variable in thread
</commit_message>
<xml_diff>
--- a/Projects/Proj4/Report and media/ZWeeden_Project4.docx
+++ b/Projects/Proj4/Report and media/ZWeeden_Project4.docx
@@ -208,7 +208,15 @@
         <w:jc w:val="right"/>
       </w:pPr>
       <w:r>
-        <w:t xml:space="preserve"> Zachary Weeden | zdw7287@rit.edu</w:t>
+        <w:t xml:space="preserve"> Zachary </w:t>
+      </w:r>
+      <w:proofErr w:type="spellStart"/>
+      <w:r>
+        <w:t>Weeden</w:t>
+      </w:r>
+      <w:proofErr w:type="spellEnd"/>
+      <w:r>
+        <w:t xml:space="preserve"> | zdw7287@rit.edu</w:t>
       </w:r>
     </w:p>
     <w:p>
@@ -273,7 +281,15 @@
         <w:tab/>
       </w:r>
       <w:r>
-        <w:t xml:space="preserve">Zachary Weeden: Responsible for </w:t>
+        <w:t xml:space="preserve">Zachary </w:t>
+      </w:r>
+      <w:proofErr w:type="spellStart"/>
+      <w:r>
+        <w:t>Weeden</w:t>
+      </w:r>
+      <w:proofErr w:type="spellEnd"/>
+      <w:r>
+        <w:t xml:space="preserve">: Responsible for </w:t>
       </w:r>
       <w:r>
         <w:t>entirety of Project 4</w:t>
@@ -346,13 +362,7 @@
         <w:t xml:space="preserve"> </w:t>
       </w:r>
       <w:r>
-        <w:t xml:space="preserve">I </w:t>
-      </w:r>
-      <w:r>
-        <w:t>toggle a flag to indicate that the bank is open</w:t>
-      </w:r>
-      <w:r>
-        <w:t xml:space="preserve"> and I create the threads. </w:t>
+        <w:t xml:space="preserve">I toggle a flag to indicate that the bank is open and I create the threads. </w:t>
       </w:r>
       <w:r>
         <w:t xml:space="preserve">My main then sleeps for 42 seconds real time which equates to 7 hours simulated time. </w:t>
@@ -375,19 +385,51 @@
         <w:t xml:space="preserve">In this thread a </w:t>
       </w:r>
       <w:r>
-        <w:t xml:space="preserve">random arrival and transaction time is generated with the specified bounds as given in the report. (Note: the conversion between real time and simulated is taken into account here) This is done for each customer. The thread then sleeps for the generated arrival time as this simulates the customer not arriving until the dedicated time. After the sleep the customer is enqueued and the epoch is recorded for metrics to be used later. </w:t>
-      </w:r>
-      <w:r>
-        <w:t xml:space="preserve">The actual data enqueued is the transaction time needed for that particular customer. Therefore, the generated transaction time for a customer can be thought of as their specific ID. </w:t>
-      </w:r>
-      <w:r>
-        <w:t xml:space="preserve">After the customer is enqueued the queue depth is looked upon and </w:t>
+        <w:t xml:space="preserve">random arrival and transaction time is generated with the specified bounds as given in the report. (Note: the conversion between real time and simulated is taken into account here) This is done for each customer. The thread then sleeps for the generated arrival time as this simulates the customer not arriving until the dedicated time. After the sleep the customer is </w:t>
+      </w:r>
+      <w:proofErr w:type="spellStart"/>
+      <w:r>
+        <w:t>enqueued</w:t>
+      </w:r>
+      <w:proofErr w:type="spellEnd"/>
+      <w:r>
+        <w:t xml:space="preserve"> and the epoch is recorded for metrics to be used later. </w:t>
+      </w:r>
+      <w:r>
+        <w:t xml:space="preserve">The actual data </w:t>
+      </w:r>
+      <w:proofErr w:type="spellStart"/>
+      <w:r>
+        <w:t>enqueued</w:t>
+      </w:r>
+      <w:proofErr w:type="spellEnd"/>
+      <w:r>
+        <w:t xml:space="preserve"> is the transaction time needed for that particular customer. Therefore, the generated transaction time for a customer can be thought of as their specific ID. </w:t>
+      </w:r>
+      <w:r>
+        <w:t xml:space="preserve">After the customer is </w:t>
+      </w:r>
+      <w:proofErr w:type="spellStart"/>
+      <w:r>
+        <w:t>enqueued</w:t>
+      </w:r>
+      <w:proofErr w:type="spellEnd"/>
+      <w:r>
+        <w:t xml:space="preserve"> the queue depth is looked upon and </w:t>
       </w:r>
       <w:r>
         <w:t>max depth is then updated if need be.</w:t>
       </w:r>
       <w:r>
-        <w:t xml:space="preserve"> This process repeats with customers being added until the bank flag is toggled in main. (after 42 real time seconds)</w:t>
+        <w:t xml:space="preserve"> This process repeats with customers being added until the bank flag is toggled in main. (</w:t>
+      </w:r>
+      <w:proofErr w:type="gramStart"/>
+      <w:r>
+        <w:t>after</w:t>
+      </w:r>
+      <w:proofErr w:type="gramEnd"/>
+      <w:r>
+        <w:t xml:space="preserve"> 42 real time seconds)</w:t>
       </w:r>
     </w:p>
     <w:p>
@@ -405,7 +447,10 @@
           <w:szCs w:val="18"/>
           <w:shd w:val="clear" w:color="auto" w:fill="FFFFFF"/>
         </w:rPr>
-        <w:t>current_teller1</w:t>
+        <w:t>current_teller1_customer</w:t>
+      </w:r>
+      <w:r>
+        <w:t>” renamed to “</w:t>
       </w:r>
       <w:r>
         <w:rPr>
@@ -415,10 +460,7 @@
           <w:szCs w:val="18"/>
           <w:shd w:val="clear" w:color="auto" w:fill="FFFFFF"/>
         </w:rPr>
-        <w:t>_customer</w:t>
-      </w:r>
-      <w:r>
-        <w:t>” renamed to “</w:t>
+        <w:t>current_teller2_customer” and “current_teller3_customer”</w:t>
       </w:r>
       <w:r>
         <w:rPr>
@@ -428,53 +470,21 @@
           <w:szCs w:val="18"/>
           <w:shd w:val="clear" w:color="auto" w:fill="FFFFFF"/>
         </w:rPr>
-        <w:t>current_teller2_customer</w:t>
-      </w:r>
-      <w:r>
-        <w:rPr>
-          <w:rFonts w:ascii="Consolas" w:hAnsi="Consolas" w:cs="Consolas"/>
-          <w:color w:val="24292E"/>
-          <w:sz w:val="18"/>
-          <w:szCs w:val="18"/>
-          <w:shd w:val="clear" w:color="auto" w:fill="FFFFFF"/>
-        </w:rPr>
-        <w:t>” and “current_teller3</w:t>
-      </w:r>
-      <w:r>
-        <w:rPr>
-          <w:rFonts w:ascii="Consolas" w:hAnsi="Consolas" w:cs="Consolas"/>
-          <w:color w:val="24292E"/>
-          <w:sz w:val="18"/>
-          <w:szCs w:val="18"/>
-          <w:shd w:val="clear" w:color="auto" w:fill="FFFFFF"/>
-        </w:rPr>
-        <w:t>_customer</w:t>
-      </w:r>
-      <w:r>
-        <w:rPr>
-          <w:rFonts w:ascii="Consolas" w:hAnsi="Consolas" w:cs="Consolas"/>
-          <w:color w:val="24292E"/>
-          <w:sz w:val="18"/>
-          <w:szCs w:val="18"/>
-          <w:shd w:val="clear" w:color="auto" w:fill="FFFFFF"/>
-        </w:rPr>
-        <w:t>”</w:t>
-      </w:r>
-      <w:r>
-        <w:rPr>
-          <w:rFonts w:ascii="Consolas" w:hAnsi="Consolas" w:cs="Consolas"/>
-          <w:color w:val="24292E"/>
-          <w:sz w:val="18"/>
-          <w:szCs w:val="18"/>
-          <w:shd w:val="clear" w:color="auto" w:fill="FFFFFF"/>
-        </w:rPr>
         <w:t xml:space="preserve">. </w:t>
       </w:r>
       <w:r>
         <w:t>The bank flagged is looked upon as well as the size of the queue to ensure that the teller has processing to do. I</w:t>
       </w:r>
       <w:r>
-        <w:t xml:space="preserve">n each of these the epoch is then noted again. This is used to determine in how long a customer has waited in the queue to be seen/dequeued by a teller. </w:t>
+        <w:t>n each of these the epoch is then noted again. This is used to determine in how long a customer has waited in the queue to be seen/</w:t>
+      </w:r>
+      <w:proofErr w:type="spellStart"/>
+      <w:r>
+        <w:t>dequeued</w:t>
+      </w:r>
+      <w:proofErr w:type="spellEnd"/>
+      <w:r>
+        <w:t xml:space="preserve"> by a teller. </w:t>
       </w:r>
       <w:r>
         <w:t xml:space="preserve">Detection on whether this waited time is a new maximum/total time customers have waited in the </w:t>
@@ -490,7 +500,23 @@
         <w:t xml:space="preserve"> </w:t>
       </w:r>
       <w:r>
-        <w:t>The epoch is then used again with the perspective of the teller in mind; that they have received a customer. This will be described later on. The customer is officially dequeued and the teller thread then sleeps for the transaction time for that customer (the data used for that customer enqueue)</w:t>
+        <w:t xml:space="preserve">The epoch is then used again with the perspective of the teller in mind; that they have received a customer. This will be described later on. The customer is officially </w:t>
+      </w:r>
+      <w:proofErr w:type="spellStart"/>
+      <w:r>
+        <w:t>dequeued</w:t>
+      </w:r>
+      <w:proofErr w:type="spellEnd"/>
+      <w:r>
+        <w:t xml:space="preserve"> and the teller thread then sleeps for the transaction time for that customer (the data used for that customer </w:t>
+      </w:r>
+      <w:proofErr w:type="spellStart"/>
+      <w:r>
+        <w:t>enqueue</w:t>
+      </w:r>
+      <w:proofErr w:type="spellEnd"/>
+      <w:r>
+        <w:t>)</w:t>
       </w:r>
       <w:r>
         <w:t xml:space="preserve"> Again, the time used is properly converted fro</w:t>
@@ -499,20 +525,27 @@
         <w:t xml:space="preserve">m real time to simulation time. The transaction time is noted and determined whether if it is the longest transaction thus far and updated. </w:t>
       </w:r>
       <w:r>
-        <w:t xml:space="preserve">After the sleep has completed, translating to the customer being serviced and business taken care of, the epoch is noted once again. </w:t>
-      </w:r>
-      <w:r>
-        <w:t xml:space="preserve">Used in conjunction with epoch </w:t>
-      </w:r>
-      <w:r>
-        <w:t xml:space="preserve">recorded just prior to the previous customer’s dequeue in this thread, this is used for the determination of how long the teller has to wait before they receive another customer. </w:t>
+        <w:t xml:space="preserve">After the sleep has completed, translating to the customer being serviced and business taken care of, the epoch is noted once again. Used in conjunction with epoch recorded just prior to the previous customer’s </w:t>
+      </w:r>
+      <w:proofErr w:type="spellStart"/>
+      <w:r>
+        <w:t>dequeue</w:t>
+      </w:r>
+      <w:proofErr w:type="spellEnd"/>
+      <w:r>
+        <w:t xml:space="preserve"> in this thread, this is used for the determination of how long the teller has to wait before they receive another customer. </w:t>
       </w:r>
       <w:r>
         <w:t xml:space="preserve">The total amount of customers served by the teller is then incremented and then the loop repeats. </w:t>
       </w:r>
       <w:r>
-        <w:t>Upon the bank flag being toggled by main, the thread then jumps to an else clause that also takes into account the size of the queue. This is to say that regardless of the time, customers that have made it into the queue will be seen by a teller. Mutexes</w:t>
-      </w:r>
+        <w:t xml:space="preserve">Upon the bank flag being toggled by main, the thread then jumps to an else clause that also takes into account the size of the queue. This is to say that regardless of the time, customers that have made it into the queue will be seen by a teller. </w:t>
+      </w:r>
+      <w:proofErr w:type="spellStart"/>
+      <w:r>
+        <w:t>Mutexes</w:t>
+      </w:r>
+      <w:proofErr w:type="spellEnd"/>
       <w:r>
         <w:t xml:space="preserve"> are exclusively used in dealing </w:t>
       </w:r>
@@ -527,14 +560,74 @@
       </w:r>
     </w:p>
     <w:p>
-      <w:pPr>
-        <w:ind w:firstLine="720"/>
-      </w:pPr>
-      <w:r>
-        <w:t>Block diagram here</w:t>
-      </w:r>
-    </w:p>
-    <w:p/>
+      <w:r>
+        <w:rPr>
+          <w:noProof/>
+        </w:rPr>
+        <w:drawing>
+          <wp:inline distT="0" distB="0" distL="0" distR="0">
+            <wp:extent cx="5934075" cy="2266950"/>
+            <wp:effectExtent l="0" t="0" r="9525" b="0"/>
+            <wp:docPr id="1" name="Picture 1" descr="Z:\Documents\Real-Time-and-Embedded-Systems\Projects\Proj4\Report and media\flowchart.PNG"/>
+            <wp:cNvGraphicFramePr>
+              <a:graphicFrameLocks xmlns:a="http://schemas.openxmlformats.org/drawingml/2006/main" noChangeAspect="1"/>
+            </wp:cNvGraphicFramePr>
+            <a:graphic xmlns:a="http://schemas.openxmlformats.org/drawingml/2006/main">
+              <a:graphicData uri="http://schemas.openxmlformats.org/drawingml/2006/picture">
+                <pic:pic xmlns:pic="http://schemas.openxmlformats.org/drawingml/2006/picture">
+                  <pic:nvPicPr>
+                    <pic:cNvPr id="0" name="Picture 1" descr="Z:\Documents\Real-Time-and-Embedded-Systems\Projects\Proj4\Report and media\flowchart.PNG"/>
+                    <pic:cNvPicPr>
+                      <a:picLocks noChangeAspect="1" noChangeArrowheads="1"/>
+                    </pic:cNvPicPr>
+                  </pic:nvPicPr>
+                  <pic:blipFill>
+                    <a:blip r:embed="rId5">
+                      <a:extLst>
+                        <a:ext uri="{28A0092B-C50C-407E-A947-70E740481C1C}">
+                          <a14:useLocalDpi xmlns:a14="http://schemas.microsoft.com/office/drawing/2010/main" val="0"/>
+                        </a:ext>
+                      </a:extLst>
+                    </a:blip>
+                    <a:srcRect/>
+                    <a:stretch>
+                      <a:fillRect/>
+                    </a:stretch>
+                  </pic:blipFill>
+                  <pic:spPr bwMode="auto">
+                    <a:xfrm>
+                      <a:off x="0" y="0"/>
+                      <a:ext cx="5934075" cy="2266950"/>
+                    </a:xfrm>
+                    <a:prstGeom prst="rect">
+                      <a:avLst/>
+                    </a:prstGeom>
+                    <a:noFill/>
+                    <a:ln>
+                      <a:noFill/>
+                    </a:ln>
+                  </pic:spPr>
+                </pic:pic>
+              </a:graphicData>
+            </a:graphic>
+          </wp:inline>
+        </w:drawing>
+      </w:r>
+    </w:p>
+    <w:p>
+      <w:pPr>
+        <w:jc w:val="center"/>
+        <w:rPr>
+          <w:sz w:val="18"/>
+        </w:rPr>
+      </w:pPr>
+      <w:r>
+        <w:rPr>
+          <w:sz w:val="18"/>
+        </w:rPr>
+        <w:t>Top-level flow chart of program design/functionality</w:t>
+      </w:r>
+    </w:p>
     <w:p>
       <w:pPr>
         <w:rPr>
@@ -591,92 +684,316 @@
       <w:r>
         <w:t>.</w:t>
       </w:r>
+      <w:r>
+        <w:t xml:space="preserve"> He</w:t>
+      </w:r>
+      <w:r>
+        <w:t xml:space="preserve">re are </w:t>
+      </w:r>
+      <w:r>
+        <w:t>a couple</w:t>
+      </w:r>
+      <w:r>
+        <w:t xml:space="preserve"> </w:t>
+      </w:r>
+      <w:r>
+        <w:t xml:space="preserve">of </w:t>
+      </w:r>
+      <w:r>
+        <w:t>metrics recorded on different runs</w:t>
+      </w:r>
+      <w:r>
+        <w:t>:</w:t>
+      </w:r>
+    </w:p>
+    <w:p>
+      <w:pPr>
+        <w:jc w:val="center"/>
+      </w:pPr>
+      <w:r>
+        <w:rPr>
+          <w:noProof/>
+        </w:rPr>
+        <w:drawing>
+          <wp:inline distT="0" distB="0" distL="0" distR="0">
+            <wp:extent cx="5864225" cy="1485737"/>
+            <wp:effectExtent l="0" t="0" r="3175" b="635"/>
+            <wp:docPr id="2" name="Picture 2" descr="Z:\Documents\Real-Time-and-Embedded-Systems\Projects\Proj4\Report and media\metrics2.PNG"/>
+            <wp:cNvGraphicFramePr>
+              <a:graphicFrameLocks xmlns:a="http://schemas.openxmlformats.org/drawingml/2006/main" noChangeAspect="1"/>
+            </wp:cNvGraphicFramePr>
+            <a:graphic xmlns:a="http://schemas.openxmlformats.org/drawingml/2006/main">
+              <a:graphicData uri="http://schemas.openxmlformats.org/drawingml/2006/picture">
+                <pic:pic xmlns:pic="http://schemas.openxmlformats.org/drawingml/2006/picture">
+                  <pic:nvPicPr>
+                    <pic:cNvPr id="0" name="Picture 2" descr="Z:\Documents\Real-Time-and-Embedded-Systems\Projects\Proj4\Report and media\metrics2.PNG"/>
+                    <pic:cNvPicPr>
+                      <a:picLocks noChangeAspect="1" noChangeArrowheads="1"/>
+                    </pic:cNvPicPr>
+                  </pic:nvPicPr>
+                  <pic:blipFill>
+                    <a:blip r:embed="rId6">
+                      <a:extLst>
+                        <a:ext uri="{28A0092B-C50C-407E-A947-70E740481C1C}">
+                          <a14:useLocalDpi xmlns:a14="http://schemas.microsoft.com/office/drawing/2010/main" val="0"/>
+                        </a:ext>
+                      </a:extLst>
+                    </a:blip>
+                    <a:srcRect/>
+                    <a:stretch>
+                      <a:fillRect/>
+                    </a:stretch>
+                  </pic:blipFill>
+                  <pic:spPr bwMode="auto">
+                    <a:xfrm>
+                      <a:off x="0" y="0"/>
+                      <a:ext cx="5925680" cy="1501307"/>
+                    </a:xfrm>
+                    <a:prstGeom prst="rect">
+                      <a:avLst/>
+                    </a:prstGeom>
+                    <a:noFill/>
+                    <a:ln>
+                      <a:noFill/>
+                    </a:ln>
+                  </pic:spPr>
+                </pic:pic>
+              </a:graphicData>
+            </a:graphic>
+          </wp:inline>
+        </w:drawing>
+      </w:r>
+    </w:p>
+    <w:p>
+      <w:pPr>
+        <w:jc w:val="center"/>
+      </w:pPr>
+      <w:r>
+        <w:rPr>
+          <w:noProof/>
+        </w:rPr>
+        <w:lastRenderedPageBreak/>
+        <w:drawing>
+          <wp:inline distT="0" distB="0" distL="0" distR="0">
+            <wp:extent cx="5770741" cy="1564005"/>
+            <wp:effectExtent l="0" t="0" r="1905" b="0"/>
+            <wp:docPr id="3" name="Picture 3" descr="Z:\Documents\Real-Time-and-Embedded-Systems\Projects\Proj4\Report and media\metrics3.PNG"/>
+            <wp:cNvGraphicFramePr>
+              <a:graphicFrameLocks xmlns:a="http://schemas.openxmlformats.org/drawingml/2006/main" noChangeAspect="1"/>
+            </wp:cNvGraphicFramePr>
+            <a:graphic xmlns:a="http://schemas.openxmlformats.org/drawingml/2006/main">
+              <a:graphicData uri="http://schemas.openxmlformats.org/drawingml/2006/picture">
+                <pic:pic xmlns:pic="http://schemas.openxmlformats.org/drawingml/2006/picture">
+                  <pic:nvPicPr>
+                    <pic:cNvPr id="0" name="Picture 3" descr="Z:\Documents\Real-Time-and-Embedded-Systems\Projects\Proj4\Report and media\metrics3.PNG"/>
+                    <pic:cNvPicPr>
+                      <a:picLocks noChangeAspect="1" noChangeArrowheads="1"/>
+                    </pic:cNvPicPr>
+                  </pic:nvPicPr>
+                  <pic:blipFill>
+                    <a:blip r:embed="rId7">
+                      <a:extLst>
+                        <a:ext uri="{28A0092B-C50C-407E-A947-70E740481C1C}">
+                          <a14:useLocalDpi xmlns:a14="http://schemas.microsoft.com/office/drawing/2010/main" val="0"/>
+                        </a:ext>
+                      </a:extLst>
+                    </a:blip>
+                    <a:srcRect/>
+                    <a:stretch>
+                      <a:fillRect/>
+                    </a:stretch>
+                  </pic:blipFill>
+                  <pic:spPr bwMode="auto">
+                    <a:xfrm>
+                      <a:off x="0" y="0"/>
+                      <a:ext cx="5810528" cy="1574788"/>
+                    </a:xfrm>
+                    <a:prstGeom prst="rect">
+                      <a:avLst/>
+                    </a:prstGeom>
+                    <a:noFill/>
+                    <a:ln>
+                      <a:noFill/>
+                    </a:ln>
+                  </pic:spPr>
+                </pic:pic>
+              </a:graphicData>
+            </a:graphic>
+          </wp:inline>
+        </w:drawing>
+      </w:r>
     </w:p>
     <w:p/>
     <w:p>
       <w:pPr>
+        <w:rPr>
+          <w:noProof/>
+        </w:rPr>
+      </w:pPr>
+      <w:r>
         <w:rPr>
           <w:sz w:val="32"/>
           <w:szCs w:val="32"/>
         </w:rPr>
+        <w:t>Project Results:</w:t>
+      </w:r>
+      <w:r>
+        <w:rPr>
+          <w:noProof/>
+        </w:rPr>
+        <w:t xml:space="preserve"> </w:t>
+      </w:r>
+      <w:r>
+        <w:rPr>
+          <w:noProof/>
+        </w:rPr>
+        <w:drawing>
+          <wp:inline distT="0" distB="0" distL="0" distR="0" wp14:anchorId="2EDE7684" wp14:editId="27756246">
+            <wp:extent cx="5739130" cy="2199627"/>
+            <wp:effectExtent l="0" t="0" r="0" b="0"/>
+            <wp:docPr id="4" name="Picture 4" descr="Z:\Documents\Real-Time-and-Embedded-Systems\Projects\Proj4\Report and media\metricExample.PNG"/>
+            <wp:cNvGraphicFramePr>
+              <a:graphicFrameLocks xmlns:a="http://schemas.openxmlformats.org/drawingml/2006/main" noChangeAspect="1"/>
+            </wp:cNvGraphicFramePr>
+            <a:graphic xmlns:a="http://schemas.openxmlformats.org/drawingml/2006/main">
+              <a:graphicData uri="http://schemas.openxmlformats.org/drawingml/2006/picture">
+                <pic:pic xmlns:pic="http://schemas.openxmlformats.org/drawingml/2006/picture">
+                  <pic:nvPicPr>
+                    <pic:cNvPr id="0" name="Picture 4" descr="Z:\Documents\Real-Time-and-Embedded-Systems\Projects\Proj4\Report and media\metricExample.PNG"/>
+                    <pic:cNvPicPr>
+                      <a:picLocks noChangeAspect="1" noChangeArrowheads="1"/>
+                    </pic:cNvPicPr>
+                  </pic:nvPicPr>
+                  <pic:blipFill>
+                    <a:blip r:embed="rId8">
+                      <a:extLst>
+                        <a:ext uri="{28A0092B-C50C-407E-A947-70E740481C1C}">
+                          <a14:useLocalDpi xmlns:a14="http://schemas.microsoft.com/office/drawing/2010/main" val="0"/>
+                        </a:ext>
+                      </a:extLst>
+                    </a:blip>
+                    <a:srcRect/>
+                    <a:stretch>
+                      <a:fillRect/>
+                    </a:stretch>
+                  </pic:blipFill>
+                  <pic:spPr bwMode="auto">
+                    <a:xfrm>
+                      <a:off x="0" y="0"/>
+                      <a:ext cx="6016114" cy="2305786"/>
+                    </a:xfrm>
+                    <a:prstGeom prst="rect">
+                      <a:avLst/>
+                    </a:prstGeom>
+                    <a:noFill/>
+                    <a:ln>
+                      <a:noFill/>
+                    </a:ln>
+                  </pic:spPr>
+                </pic:pic>
+              </a:graphicData>
+            </a:graphic>
+          </wp:inline>
+        </w:drawing>
+      </w:r>
+    </w:p>
+    <w:p>
+      <w:pPr>
+        <w:jc w:val="center"/>
+        <w:rPr>
+          <w:sz w:val="24"/>
+          <w:szCs w:val="32"/>
+        </w:rPr>
+      </w:pPr>
+      <w:r>
+        <w:rPr>
+          <w:noProof/>
+          <w:sz w:val="18"/>
+        </w:rPr>
+        <w:t>Metrics recorded in demo</w:t>
+      </w:r>
+    </w:p>
+    <w:p>
+      <w:pPr>
+        <w:rPr>
+          <w:noProof/>
+        </w:rPr>
       </w:pPr>
       <w:r>
         <w:rPr>
           <w:sz w:val="32"/>
           <w:szCs w:val="32"/>
         </w:rPr>
-        <w:t>Project Results:</w:t>
-      </w:r>
-    </w:p>
-    <w:p>
-      <w:pPr>
-        <w:rPr>
-          <w:noProof/>
-        </w:rPr>
-      </w:pPr>
-      <w:r>
+        <w:tab/>
+      </w:r>
+      <w:r>
+        <w:t>Analyzing some of the metrics above, we can justify our findings. With a 7 hour work day and customers arriving anywhere between 1 and 4 minutes, we can get an average and a good estimate of how many customers should be arriving at the bank.</w:t>
+      </w:r>
+      <w:r>
+        <w:t xml:space="preserve"> (1+4)/2 = 2.5 minute average of customer arrival. 7*60 = 420 minute business day. 420/2.5 = 168 average customers on a given day. This value is comparable to our findings above. Similarly, the average time spent with tellers can be calculated with averages. Customers spend anywhere from 30 seconds to 8 minutes with tellers. (8*60)+30/2 = 255 seconds on average for a transaction.</w:t>
+      </w:r>
+      <w:r>
+        <w:t xml:space="preserve"> These are just a few justifications for the data </w:t>
+      </w:r>
+      <w:r>
+        <w:t>recorded.</w:t>
+      </w:r>
+    </w:p>
+    <w:p/>
+    <w:p>
+      <w:pPr>
         <w:rPr>
           <w:sz w:val="32"/>
           <w:szCs w:val="32"/>
         </w:rPr>
-        <w:tab/>
-      </w:r>
-      <w:r>
-        <w:t>Describe results and compared to expected results – analysis on results here – include screenshots</w:t>
-      </w:r>
-      <w:r>
-        <w:rPr>
-          <w:noProof/>
-        </w:rPr>
-        <w:t xml:space="preserve"> </w:t>
-      </w:r>
-    </w:p>
-    <w:p/>
-    <w:p>
-      <w:pPr>
+      </w:pPr>
+      <w:r>
         <w:rPr>
           <w:sz w:val="32"/>
           <w:szCs w:val="32"/>
         </w:rPr>
-      </w:pPr>
-      <w:r>
-        <w:rPr>
-          <w:sz w:val="32"/>
-          <w:szCs w:val="32"/>
-        </w:rPr>
         <w:t>Lessons Learned:</w:t>
       </w:r>
     </w:p>
     <w:p>
-      <w:r>
-        <w:tab/>
-      </w:r>
-      <w:r>
-        <w:t>Brief summary of what was learned in project and descriptions of difficulties encountered</w:t>
-      </w:r>
-      <w:r>
-        <w:t xml:space="preserve"> </w:t>
-      </w:r>
-    </w:p>
-    <w:p>
       <w:pPr>
         <w:ind w:firstLine="720"/>
       </w:pPr>
-      <w:r>
-        <w:tab/>
-        <w:t>Threads are very fickle and don’t play too nicely with one another without the involvement of a mutex to handle any shared variables/resources.</w:t>
-      </w:r>
-      <w:r>
-        <w:t xml:space="preserve"> Timers under the QNX system needed to be researched and clock__gettime function proved very helpful in retrieving the epoch at function call which allowed for arithmetic to determine various elapsed times.</w:t>
-      </w:r>
-      <w:r>
-        <w:t xml:space="preserve"> </w:t>
-      </w:r>
-      <w:r>
-        <w:t>. I made use of many variables to allow the threads to not interfere with one another but with more research, time and confidence better thought out mutexes could be used to cut down on the number of thread specific variables.</w:t>
-      </w:r>
       <w:bookmarkStart w:id="0" w:name="_GoBack"/>
       <w:bookmarkEnd w:id="0"/>
+      <w:r>
+        <w:t xml:space="preserve">Threads are very fickle and don’t play too nicely with one another without the involvement of a </w:t>
+      </w:r>
+      <w:proofErr w:type="spellStart"/>
+      <w:r>
+        <w:t>mutex</w:t>
+      </w:r>
+      <w:proofErr w:type="spellEnd"/>
+      <w:r>
+        <w:t xml:space="preserve"> to handle any shared variables/resources.</w:t>
+      </w:r>
+      <w:r>
+        <w:t xml:space="preserve"> Timers under the QNX system needed to be researched and clock__</w:t>
+      </w:r>
+      <w:proofErr w:type="spellStart"/>
+      <w:r>
+        <w:t>gettime</w:t>
+      </w:r>
+      <w:proofErr w:type="spellEnd"/>
+      <w:r>
+        <w:t xml:space="preserve"> function proved very helpful in retrieving the epoch at function call which allowed for arithmetic to determine various elapsed times.</w:t>
+      </w:r>
+      <w:r>
+        <w:t xml:space="preserve"> . I made use of many variables to allow the threads to not interfere with one another but with more research, time and confidence better thought out </w:t>
+      </w:r>
+      <w:proofErr w:type="spellStart"/>
+      <w:r>
+        <w:t>mutexes</w:t>
+      </w:r>
+      <w:proofErr w:type="spellEnd"/>
+      <w:r>
+        <w:t xml:space="preserve"> could be used to cut down on the number of thread specific variables.</w:t>
+      </w:r>
     </w:p>
     <w:sectPr>
       <w:pgSz w:w="12240" w:h="15840"/>

</xml_diff>